<commit_message>
Fixed rending to website issue
</commit_message>
<xml_diff>
--- a/docs/datanalysis_exercise.docx
+++ b/docs/datanalysis_exercise.docx
@@ -91,7 +91,7 @@
         <w:pStyle w:val="Date"/>
       </w:pPr>
       <w:r>
-        <w:t xml:space="preserve">2/1/23</w:t>
+        <w:t xml:space="preserve">2/2/23</w:t>
       </w:r>
     </w:p>
     <w:p>
@@ -99,7 +99,11 @@
         <w:pStyle w:val="FirstParagraph"/>
       </w:pPr>
       <w:r>
-        <w:t xml:space="preserve">The below data was retrieved from the Global Adult Tobacco Survey website (link: ). The data was collected in 2018 in Botswana among adults 15 years and older. Both smokers and non smokers participated in the survey. a total of 4643 participated in this survey, a subset of 463 participants are used in this analysis. The below are unweighted calculations as I dont know yet how to weight the data. The codebook is located in the datanalysis folder.</w:t>
+        <w:rPr>
+          <w:bCs/>
+          <w:b/>
+        </w:rPr>
+        <w:t xml:space="preserve">Background</w:t>
       </w:r>
     </w:p>
     <w:p>
@@ -107,32 +111,115 @@
         <w:pStyle w:val="BodyText"/>
       </w:pPr>
       <w:r>
-        <w:t xml:space="preserve">The objective of this analysis is to see if Gender predicts nicotine dependence. Only smokers were included in this analysis. Heavy Smoking Indeix(HSI) re:nicotine dependence was calculated as a score by adding B01+B07 variables.The scores were categorized as low addicition if score is between 0 and 2, and medium/high addiction score if between 3 and 6.</w:t>
-      </w:r>
-    </w:p>
-    <w:p>
-      <w:pPr>
-        <w:pStyle w:val="BodyText"/>
-      </w:pPr>
-      <w:r>
-        <w:t xml:space="preserve">This uses MS Word as output format.</w:t>
-      </w:r>
-      <w:r>
-        <w:t xml:space="preserve"> </w:t>
+        <w:t xml:space="preserve">The below data was retrieved from the Global Adult Tobacco Survey</w:t>
+      </w:r>
+      <w:r>
+        <w:t xml:space="preserve"> </w:t>
+      </w:r>
+      <w:r>
+        <w:t xml:space="preserve">website (</w:t>
       </w:r>
       <w:hyperlink r:id="rId20">
         <w:r>
           <w:rPr>
             <w:rStyle w:val="Hyperlink"/>
           </w:rPr>
-          <w:t xml:space="preserve">See here</w:t>
+          <w:t xml:space="preserve">Dataset for African Region, Botswana, Botswana -</w:t>
+        </w:r>
+        <w:r>
+          <w:rPr>
+            <w:rStyle w:val="Hyperlink"/>
+          </w:rPr>
+          <w:t xml:space="preserve"> </w:t>
+        </w:r>
+        <w:r>
+          <w:rPr>
+            <w:rStyle w:val="Hyperlink"/>
+          </w:rPr>
+          <w:t xml:space="preserve">National</w:t>
         </w:r>
       </w:hyperlink>
       <w:r>
         <w:t xml:space="preserve"> </w:t>
       </w:r>
       <w:r>
-        <w:t xml:space="preserve">for more information. You can switch to other formats, like html or pdf. See</w:t>
+        <w:t xml:space="preserve">). The data was collected in 2017 in Botswana among adults 15 years and</w:t>
+      </w:r>
+      <w:r>
+        <w:t xml:space="preserve"> </w:t>
+      </w:r>
+      <w:r>
+        <w:t xml:space="preserve">older. Both smokers and non smokers participated in the survey. a total</w:t>
+      </w:r>
+      <w:r>
+        <w:t xml:space="preserve"> </w:t>
+      </w:r>
+      <w:r>
+        <w:t xml:space="preserve">of 4643 participated in this survey, a subset of 463 participants are</w:t>
+      </w:r>
+      <w:r>
+        <w:t xml:space="preserve"> </w:t>
+      </w:r>
+      <w:r>
+        <w:t xml:space="preserve">used in this analysis. The below are unweighted calculations . The code</w:t>
+      </w:r>
+      <w:r>
+        <w:t xml:space="preserve"> </w:t>
+      </w:r>
+      <w:r>
+        <w:t xml:space="preserve">book(BOT_GATS_207…) is located in the data_analysis_exercise folder.</w:t>
+      </w:r>
+    </w:p>
+    <w:p>
+      <w:pPr>
+        <w:pStyle w:val="BodyText"/>
+      </w:pPr>
+      <w:r>
+        <w:rPr>
+          <w:bCs/>
+          <w:b/>
+        </w:rPr>
+        <w:t xml:space="preserve">Objective</w:t>
+      </w:r>
+    </w:p>
+    <w:p>
+      <w:pPr>
+        <w:pStyle w:val="BodyText"/>
+      </w:pPr>
+      <w:r>
+        <w:t xml:space="preserve">The objective of this analysis is to see if Gender predicts nicotine</w:t>
+      </w:r>
+      <w:r>
+        <w:t xml:space="preserve"> </w:t>
+      </w:r>
+      <w:r>
+        <w:t xml:space="preserve">dependence. Only smokers were included in this analysis. Heavy Smoking</w:t>
+      </w:r>
+      <w:r>
+        <w:t xml:space="preserve"> </w:t>
+      </w:r>
+      <w:r>
+        <w:t xml:space="preserve">Indeix(HSI) re:nicotine dependence was calculated as a score by adding</w:t>
+      </w:r>
+      <w:r>
+        <w:t xml:space="preserve"> </w:t>
+      </w:r>
+      <w:r>
+        <w:t xml:space="preserve">B01+B07 variables.The scores were categorized as low addicition if score</w:t>
+      </w:r>
+      <w:r>
+        <w:t xml:space="preserve"> </w:t>
+      </w:r>
+      <w:r>
+        <w:t xml:space="preserve">is between 0 and 2, and medium/high addiction score if between 3 and 6.</w:t>
+      </w:r>
+    </w:p>
+    <w:p>
+      <w:pPr>
+        <w:pStyle w:val="BodyText"/>
+      </w:pPr>
+      <w:r>
+        <w:t xml:space="preserve">This uses MS Word as output format.</w:t>
       </w:r>
       <w:r>
         <w:t xml:space="preserve"> </w:t>
@@ -142,18 +229,77 @@
           <w:rPr>
             <w:rStyle w:val="Hyperlink"/>
           </w:rPr>
-          <w:t xml:space="preserve">the Quarto documentation</w:t>
+          <w:t xml:space="preserve">See</w:t>
+        </w:r>
+        <w:r>
+          <w:rPr>
+            <w:rStyle w:val="Hyperlink"/>
+          </w:rPr>
+          <w:t xml:space="preserve"> </w:t>
+        </w:r>
+        <w:r>
+          <w:rPr>
+            <w:rStyle w:val="Hyperlink"/>
+          </w:rPr>
+          <w:t xml:space="preserve">here</w:t>
         </w:r>
       </w:hyperlink>
       <w:r>
         <w:t xml:space="preserve"> </w:t>
       </w:r>
       <w:r>
+        <w:t xml:space="preserve">for more</w:t>
+      </w:r>
+      <w:r>
+        <w:t xml:space="preserve"> </w:t>
+      </w:r>
+      <w:r>
+        <w:t xml:space="preserve">information. You can switch to other formats, like html or pdf. See</w:t>
+      </w:r>
+      <w:r>
+        <w:t xml:space="preserve"> </w:t>
+      </w:r>
+      <w:hyperlink r:id="rId22">
+        <w:r>
+          <w:rPr>
+            <w:rStyle w:val="Hyperlink"/>
+          </w:rPr>
+          <w:t xml:space="preserve">the</w:t>
+        </w:r>
+        <w:r>
+          <w:rPr>
+            <w:rStyle w:val="Hyperlink"/>
+          </w:rPr>
+          <w:t xml:space="preserve"> </w:t>
+        </w:r>
+        <w:r>
+          <w:rPr>
+            <w:rStyle w:val="Hyperlink"/>
+          </w:rPr>
+          <w:t xml:space="preserve">Quarto documentation</w:t>
+        </w:r>
+      </w:hyperlink>
+      <w:r>
+        <w:t xml:space="preserve"> </w:t>
+      </w:r>
+      <w:r>
         <w:t xml:space="preserve">for other formats.</w:t>
       </w:r>
     </w:p>
     <w:p>
       <w:pPr>
+        <w:pStyle w:val="BodyText"/>
+      </w:pPr>
+      <w:r>
+        <w:rPr>
+          <w:bCs/>
+          <w:b/>
+        </w:rPr>
+        <w:t xml:space="preserve">Data loading and Cleaning</w:t>
+      </w:r>
+    </w:p>
+    <w:p>
+      <w:pPr>
         <w:pStyle w:val="SourceCode"/>
       </w:pPr>
       <w:r>
@@ -259,13 +405,19 @@
         <w:pStyle w:val="FirstParagraph"/>
       </w:pPr>
       <w:r>
-        <w:t xml:space="preserve">#subsetting for variables of interest see bodebook.</w:t>
-      </w:r>
-      <w:r>
-        <w:t xml:space="preserve"> </w:t>
-      </w:r>
-      <w:r>
-        <w:t xml:space="preserve">#A01 Gender, B01 smoking status, B04 age of smoking initiation, B07 smoking how soonafter awaking up, B06A number of cigarettes smoked</w:t>
+        <w:t xml:space="preserve">#subsetting for variables of interest see bodebook. #A01 Gender, B01</w:t>
+      </w:r>
+      <w:r>
+        <w:t xml:space="preserve"> </w:t>
+      </w:r>
+      <w:r>
+        <w:t xml:space="preserve">smoking status, B04 age of smoking initiation, B07 smoking how soonafter</w:t>
+      </w:r>
+      <w:r>
+        <w:t xml:space="preserve"> </w:t>
+      </w:r>
+      <w:r>
+        <w:t xml:space="preserve">awaking up, B06A number of cigarettes smoked</w:t>
       </w:r>
     </w:p>
     <w:p>
@@ -368,7 +520,13 @@
         <w:pStyle w:val="FirstParagraph"/>
       </w:pPr>
       <w:r>
-        <w:t xml:space="preserve">#checking my variables names of interest are selected and their strucutre</w:t>
+        <w:t xml:space="preserve">#checking my variables names of interest are selected and their</w:t>
+      </w:r>
+      <w:r>
+        <w:t xml:space="preserve"> </w:t>
+      </w:r>
+      <w:r>
+        <w:t xml:space="preserve">strucutre</w:t>
       </w:r>
     </w:p>
     <w:p>
@@ -714,7 +872,13 @@
         <w:pStyle w:val="FirstParagraph"/>
       </w:pPr>
       <w:r>
-        <w:t xml:space="preserve">#creating a subset for smokers only based on B01 Do you currently smoke? only interested in responses 1,2 only (for daily and less than daily)</w:t>
+        <w:t xml:space="preserve">#creating a subset for smokers only based on B01 Do you currently smoke?</w:t>
+      </w:r>
+      <w:r>
+        <w:t xml:space="preserve"> </w:t>
+      </w:r>
+      <w:r>
+        <w:t xml:space="preserve">only interested in responses 1,2 only (for daily and less than daily)</w:t>
       </w:r>
     </w:p>
     <w:p>
@@ -2502,7 +2666,19 @@
         <w:pStyle w:val="FirstParagraph"/>
       </w:pPr>
       <w:r>
-        <w:t xml:space="preserve">#NA is removed but there is an outlier as the max should only be 6, so removing the oulier. plotting a historgram and boxplot to see how many outliers there are</w:t>
+        <w:t xml:space="preserve">#NA is removed but there is an outlier as the max should only be 6, so</w:t>
+      </w:r>
+      <w:r>
+        <w:t xml:space="preserve"> </w:t>
+      </w:r>
+      <w:r>
+        <w:t xml:space="preserve">removing the oulier. plotting a historgram and boxplot to see how many</w:t>
+      </w:r>
+      <w:r>
+        <w:t xml:space="preserve"> </w:t>
+      </w:r>
+      <w:r>
+        <w:t xml:space="preserve">outliers there are</w:t>
       </w:r>
     </w:p>
     <w:p>
@@ -2651,18 +2827,18 @@
           <wp:inline>
             <wp:extent cx="4620126" cy="3696101"/>
             <wp:effectExtent b="0" l="0" r="0" t="0"/>
-            <wp:docPr descr="" title="" id="23" name="Picture"/>
+            <wp:docPr descr="" title="" id="24" name="Picture"/>
             <a:graphic>
               <a:graphicData uri="http://schemas.openxmlformats.org/drawingml/2006/picture">
                 <pic:pic>
                   <pic:nvPicPr>
-                    <pic:cNvPr descr="datanalysis_exercise_files/figure-docx/unnamed-chunk-16-1.png" id="24" name="Picture"/>
+                    <pic:cNvPr descr="datanalysis_exercise_files/figure-docx/unnamed-chunk-16-1.png" id="25" name="Picture"/>
                     <pic:cNvPicPr>
                       <a:picLocks noChangeArrowheads="1" noChangeAspect="1"/>
                     </pic:cNvPicPr>
                   </pic:nvPicPr>
                   <pic:blipFill>
-                    <a:blip r:embed="rId22"/>
+                    <a:blip r:embed="rId23"/>
                     <a:stretch>
                       <a:fillRect/>
                     </a:stretch>
@@ -2745,18 +2921,18 @@
           <wp:inline>
             <wp:extent cx="4620126" cy="3696101"/>
             <wp:effectExtent b="0" l="0" r="0" t="0"/>
-            <wp:docPr descr="" title="" id="26" name="Picture"/>
+            <wp:docPr descr="" title="" id="27" name="Picture"/>
             <a:graphic>
               <a:graphicData uri="http://schemas.openxmlformats.org/drawingml/2006/picture">
                 <pic:pic>
                   <pic:nvPicPr>
-                    <pic:cNvPr descr="datanalysis_exercise_files/figure-docx/unnamed-chunk-17-1.png" id="27" name="Picture"/>
+                    <pic:cNvPr descr="datanalysis_exercise_files/figure-docx/unnamed-chunk-17-1.png" id="28" name="Picture"/>
                     <pic:cNvPicPr>
                       <a:picLocks noChangeArrowheads="1" noChangeAspect="1"/>
                     </pic:cNvPicPr>
                   </pic:nvPicPr>
                   <pic:blipFill>
-                    <a:blip r:embed="rId25"/>
+                    <a:blip r:embed="rId26"/>
                     <a:stretch>
                       <a:fillRect/>
                     </a:stretch>
@@ -3104,7 +3280,13 @@
         <w:pStyle w:val="FirstParagraph"/>
       </w:pPr>
       <w:r>
-        <w:t xml:space="preserve">#catagorize HSI scores by 0 for scores 0-2 and 1 for scores 3 to 6, female(2) recoded to 0 keep male as is 1</w:t>
+        <w:t xml:space="preserve">#catagorize HSI scores by 0 for scores 0-2 and 1 for scores 3 to 6,</w:t>
+      </w:r>
+      <w:r>
+        <w:t xml:space="preserve"> </w:t>
+      </w:r>
+      <w:r>
+        <w:t xml:space="preserve">female(2) recoded to 0 keep male as is 1</w:t>
       </w:r>
     </w:p>
     <w:p>
@@ -3832,18 +4014,18 @@
           <wp:inline>
             <wp:extent cx="4620126" cy="3696101"/>
             <wp:effectExtent b="0" l="0" r="0" t="0"/>
-            <wp:docPr descr="" title="" id="29" name="Picture"/>
+            <wp:docPr descr="" title="" id="30" name="Picture"/>
             <a:graphic>
               <a:graphicData uri="http://schemas.openxmlformats.org/drawingml/2006/picture">
                 <pic:pic>
                   <pic:nvPicPr>
-                    <pic:cNvPr descr="datanalysis_exercise_files/figure-docx/unnamed-chunk-25-1.png" id="30" name="Picture"/>
+                    <pic:cNvPr descr="datanalysis_exercise_files/figure-docx/unnamed-chunk-25-1.png" id="31" name="Picture"/>
                     <pic:cNvPicPr>
                       <a:picLocks noChangeArrowheads="1" noChangeAspect="1"/>
                     </pic:cNvPicPr>
                   </pic:nvPicPr>
                   <pic:blipFill>
-                    <a:blip r:embed="rId28"/>
+                    <a:blip r:embed="rId29"/>
                     <a:stretch>
                       <a:fillRect/>
                     </a:stretch>
@@ -4053,18 +4235,18 @@
           <wp:inline>
             <wp:extent cx="4620126" cy="3696101"/>
             <wp:effectExtent b="0" l="0" r="0" t="0"/>
-            <wp:docPr descr="" title="" id="32" name="Picture"/>
+            <wp:docPr descr="" title="" id="33" name="Picture"/>
             <a:graphic>
               <a:graphicData uri="http://schemas.openxmlformats.org/drawingml/2006/picture">
                 <pic:pic>
                   <pic:nvPicPr>
-                    <pic:cNvPr descr="datanalysis_exercise_files/figure-docx/unnamed-chunk-25-2.png" id="33" name="Picture"/>
+                    <pic:cNvPr descr="datanalysis_exercise_files/figure-docx/unnamed-chunk-25-2.png" id="34" name="Picture"/>
                     <pic:cNvPicPr>
                       <a:picLocks noChangeArrowheads="1" noChangeAspect="1"/>
                     </pic:cNvPicPr>
                   </pic:nvPicPr>
                   <pic:blipFill>
-                    <a:blip r:embed="rId31"/>
+                    <a:blip r:embed="rId32"/>
                     <a:stretch>
                       <a:fillRect/>
                     </a:stretch>
@@ -4374,7 +4556,19 @@
         <w:pStyle w:val="FirstParagraph"/>
       </w:pPr>
       <w:r>
-        <w:t xml:space="preserve">#The coeffecient of HSI is .11. The log of odds of being Male(1) is .11 times higher for those with medium addiction compared to those with low addiction.</w:t>
+        <w:t xml:space="preserve">#The coeffecient of HSI is .11. The log of odds of being Male(1) is .11</w:t>
+      </w:r>
+      <w:r>
+        <w:t xml:space="preserve"> </w:t>
+      </w:r>
+      <w:r>
+        <w:t xml:space="preserve">times higher for those with medium addiction compared to those with low</w:t>
+      </w:r>
+      <w:r>
+        <w:t xml:space="preserve"> </w:t>
+      </w:r>
+      <w:r>
+        <w:t xml:space="preserve">addiction.</w:t>
       </w:r>
     </w:p>
     <w:p>
@@ -4516,7 +4710,19 @@
         <w:pStyle w:val="FirstParagraph"/>
       </w:pPr>
       <w:r>
-        <w:t xml:space="preserve">To cite other work (important everywhere, but likely happens first in introduction), make sure your references are in the bibtex file specified in the YAML header above (here</w:t>
+        <w:t xml:space="preserve">To cite other work (important everywhere, but likely happens first in</w:t>
+      </w:r>
+      <w:r>
+        <w:t xml:space="preserve"> </w:t>
+      </w:r>
+      <w:r>
+        <w:t xml:space="preserve">introduction), make sure your references are in the bibtex file</w:t>
+      </w:r>
+      <w:r>
+        <w:t xml:space="preserve"> </w:t>
+      </w:r>
+      <w:r>
+        <w:t xml:space="preserve">specified in the YAML header above (here</w:t>
       </w:r>
       <w:r>
         <w:t xml:space="preserve"> </w:t>
@@ -4528,7 +4734,13 @@
         <w:t xml:space="preserve">dataanalysis_template_references.bib</w:t>
       </w:r>
       <w:r>
-        <w:t xml:space="preserve">) and have the right bibtex key. Then you can include like this:</w:t>
+        <w:t xml:space="preserve">) and have the right bibtex key.</w:t>
+      </w:r>
+      <w:r>
+        <w:t xml:space="preserve"> </w:t>
+      </w:r>
+      <w:r>
+        <w:t xml:space="preserve">Then you can include like this:</w:t>
       </w:r>
     </w:p>
     <w:p>
@@ -4550,7 +4762,7 @@
         <w:br w:type="page"/>
       </w:r>
     </w:p>
-    <w:bookmarkStart w:id="37" w:name="methods"/>
+    <w:bookmarkStart w:id="38" w:name="methods"/>
     <w:p>
       <w:pPr>
         <w:pStyle w:val="Heading1"/>
@@ -4568,109 +4780,291 @@
           <w:iCs/>
           <w:i/>
         </w:rPr>
-        <w:t xml:space="preserve">Describe your methods. That should describe the data, the cleaning processes, and the analysis approaches. You might want to provide a shorter description here and all the details in the supplement.</w:t>
-      </w:r>
-    </w:p>
-    <w:bookmarkStart w:id="34" w:name="data-aquisition"/>
-    <w:p>
-      <w:pPr>
-        <w:pStyle w:val="Heading2"/>
-      </w:pPr>
-      <w:r>
-        <w:t xml:space="preserve">1.1 Data aquisition</w:t>
-      </w:r>
-    </w:p>
-    <w:p>
-      <w:pPr>
-        <w:pStyle w:val="FirstParagraph"/>
-      </w:pPr>
+        <w:t xml:space="preserve">Describe your methods. That should describe the data, the cleaning</w:t>
+      </w:r>
       <w:r>
         <w:rPr>
           <w:iCs/>
           <w:i/>
         </w:rPr>
-        <w:t xml:space="preserve">As applicable, explain where and how you got the data. If you directly import the data from an online source, you can combine this section with the next.</w:t>
-      </w:r>
-    </w:p>
-    <w:bookmarkEnd w:id="34"/>
-    <w:bookmarkStart w:id="35" w:name="data-import-and-cleaning"/>
-    <w:p>
-      <w:pPr>
-        <w:pStyle w:val="Heading2"/>
-      </w:pPr>
-      <w:r>
-        <w:t xml:space="preserve">1.2 Data import and cleaning</w:t>
-      </w:r>
-    </w:p>
-    <w:p>
-      <w:pPr>
-        <w:pStyle w:val="FirstParagraph"/>
-      </w:pPr>
+        <w:t xml:space="preserve"> </w:t>
+      </w:r>
       <w:r>
         <w:rPr>
           <w:iCs/>
           <w:i/>
         </w:rPr>
-        <w:t xml:space="preserve">Write code that reads in the file and cleans it so it’s ready for analysis. Since this will be fairly long code for most datasets, it might be a good idea to have it in one or several R scripts. If that is the case, explain here briefly what kind of cleaning/processing you do, and provide more details and well documented code somewhere (e.g. as supplement in a paper). All materials, including files that contain code, should be commented well so everyone can follow along.</w:t>
-      </w:r>
-    </w:p>
-    <w:bookmarkEnd w:id="35"/>
-    <w:bookmarkStart w:id="36" w:name="statistical-analysis"/>
-    <w:p>
-      <w:pPr>
-        <w:pStyle w:val="Heading2"/>
-      </w:pPr>
-      <w:r>
-        <w:t xml:space="preserve">1.3 Statistical analysis</w:t>
-      </w:r>
-    </w:p>
-    <w:p>
-      <w:pPr>
-        <w:pStyle w:val="FirstParagraph"/>
-      </w:pPr>
+        <w:t xml:space="preserve">processes, and the analysis approaches. You might want to provide a</w:t>
+      </w:r>
       <w:r>
         <w:rPr>
           <w:iCs/>
           <w:i/>
         </w:rPr>
-        <w:t xml:space="preserve">Explain anything related to your statistical analyses.</w:t>
-      </w:r>
-    </w:p>
-    <w:p>
-      <w:r>
-        <w:br w:type="page"/>
-      </w:r>
-    </w:p>
-    <w:bookmarkEnd w:id="36"/>
-    <w:bookmarkEnd w:id="37"/>
-    <w:bookmarkStart w:id="41" w:name="results"/>
-    <w:p>
-      <w:pPr>
-        <w:pStyle w:val="Heading1"/>
-      </w:pPr>
-      <w:r>
-        <w:t xml:space="preserve">2. Results</w:t>
-      </w:r>
-    </w:p>
-    <w:bookmarkStart w:id="38" w:name="exploratorydescriptive-analysis"/>
-    <w:p>
-      <w:pPr>
-        <w:pStyle w:val="Heading2"/>
-      </w:pPr>
-      <w:r>
-        <w:t xml:space="preserve">2.1 Exploratory/Descriptive analysis</w:t>
-      </w:r>
-    </w:p>
-    <w:p>
-      <w:pPr>
-        <w:pStyle w:val="FirstParagraph"/>
-      </w:pPr>
+        <w:t xml:space="preserve"> </w:t>
+      </w:r>
       <w:r>
         <w:rPr>
           <w:iCs/>
           <w:i/>
         </w:rPr>
-        <w:t xml:space="preserve">Use a combination of text/tables/figures to explore and describe your data. Show the most important descriptive results here. Additional ones should go in the supplement. Even more can be in the R and Quarto files that are part of your project.</w:t>
+        <w:t xml:space="preserve">shorter description here and all the details in the supplement.</w:t>
+      </w:r>
+    </w:p>
+    <w:bookmarkStart w:id="35" w:name="data-aquisition"/>
+    <w:p>
+      <w:pPr>
+        <w:pStyle w:val="Heading2"/>
+      </w:pPr>
+      <w:r>
+        <w:t xml:space="preserve">1.1 Data aquisition</w:t>
+      </w:r>
+    </w:p>
+    <w:p>
+      <w:pPr>
+        <w:pStyle w:val="FirstParagraph"/>
+      </w:pPr>
+      <w:r>
+        <w:rPr>
+          <w:iCs/>
+          <w:i/>
+        </w:rPr>
+        <w:t xml:space="preserve">As applicable, explain where and how you got the data. If you directly</w:t>
+      </w:r>
+      <w:r>
+        <w:rPr>
+          <w:iCs/>
+          <w:i/>
+        </w:rPr>
+        <w:t xml:space="preserve"> </w:t>
+      </w:r>
+      <w:r>
+        <w:rPr>
+          <w:iCs/>
+          <w:i/>
+        </w:rPr>
+        <w:t xml:space="preserve">import the data from an online source, you can combine this section with</w:t>
+      </w:r>
+      <w:r>
+        <w:rPr>
+          <w:iCs/>
+          <w:i/>
+        </w:rPr>
+        <w:t xml:space="preserve"> </w:t>
+      </w:r>
+      <w:r>
+        <w:rPr>
+          <w:iCs/>
+          <w:i/>
+        </w:rPr>
+        <w:t xml:space="preserve">the next.</w:t>
+      </w:r>
+    </w:p>
+    <w:bookmarkEnd w:id="35"/>
+    <w:bookmarkStart w:id="36" w:name="data-import-and-cleaning"/>
+    <w:p>
+      <w:pPr>
+        <w:pStyle w:val="Heading2"/>
+      </w:pPr>
+      <w:r>
+        <w:t xml:space="preserve">1.2 Data import and cleaning</w:t>
+      </w:r>
+    </w:p>
+    <w:p>
+      <w:pPr>
+        <w:pStyle w:val="FirstParagraph"/>
+      </w:pPr>
+      <w:r>
+        <w:rPr>
+          <w:iCs/>
+          <w:i/>
+        </w:rPr>
+        <w:t xml:space="preserve">Write code that reads in the file and cleans it so it’s ready for</w:t>
+      </w:r>
+      <w:r>
+        <w:rPr>
+          <w:iCs/>
+          <w:i/>
+        </w:rPr>
+        <w:t xml:space="preserve"> </w:t>
+      </w:r>
+      <w:r>
+        <w:rPr>
+          <w:iCs/>
+          <w:i/>
+        </w:rPr>
+        <w:t xml:space="preserve">analysis. Since this will be fairly long code for most datasets, it</w:t>
+      </w:r>
+      <w:r>
+        <w:rPr>
+          <w:iCs/>
+          <w:i/>
+        </w:rPr>
+        <w:t xml:space="preserve"> </w:t>
+      </w:r>
+      <w:r>
+        <w:rPr>
+          <w:iCs/>
+          <w:i/>
+        </w:rPr>
+        <w:t xml:space="preserve">might be a good idea to have it in one or several R scripts. If that is</w:t>
+      </w:r>
+      <w:r>
+        <w:rPr>
+          <w:iCs/>
+          <w:i/>
+        </w:rPr>
+        <w:t xml:space="preserve"> </w:t>
+      </w:r>
+      <w:r>
+        <w:rPr>
+          <w:iCs/>
+          <w:i/>
+        </w:rPr>
+        <w:t xml:space="preserve">the case, explain here briefly what kind of cleaning/processing you do,</w:t>
+      </w:r>
+      <w:r>
+        <w:rPr>
+          <w:iCs/>
+          <w:i/>
+        </w:rPr>
+        <w:t xml:space="preserve"> </w:t>
+      </w:r>
+      <w:r>
+        <w:rPr>
+          <w:iCs/>
+          <w:i/>
+        </w:rPr>
+        <w:t xml:space="preserve">and provide more details and well documented code somewhere (e.g. as</w:t>
+      </w:r>
+      <w:r>
+        <w:rPr>
+          <w:iCs/>
+          <w:i/>
+        </w:rPr>
+        <w:t xml:space="preserve"> </w:t>
+      </w:r>
+      <w:r>
+        <w:rPr>
+          <w:iCs/>
+          <w:i/>
+        </w:rPr>
+        <w:t xml:space="preserve">supplement in a paper). All materials, including files that contain</w:t>
+      </w:r>
+      <w:r>
+        <w:rPr>
+          <w:iCs/>
+          <w:i/>
+        </w:rPr>
+        <w:t xml:space="preserve"> </w:t>
+      </w:r>
+      <w:r>
+        <w:rPr>
+          <w:iCs/>
+          <w:i/>
+        </w:rPr>
+        <w:t xml:space="preserve">code, should be commented well so everyone can follow along.</w:t>
+      </w:r>
+    </w:p>
+    <w:bookmarkEnd w:id="36"/>
+    <w:bookmarkStart w:id="37" w:name="statistical-analysis"/>
+    <w:p>
+      <w:pPr>
+        <w:pStyle w:val="Heading2"/>
+      </w:pPr>
+      <w:r>
+        <w:t xml:space="preserve">1.3 Statistical analysis</w:t>
+      </w:r>
+    </w:p>
+    <w:p>
+      <w:pPr>
+        <w:pStyle w:val="FirstParagraph"/>
+      </w:pPr>
+      <w:r>
+        <w:rPr>
+          <w:iCs/>
+          <w:i/>
+        </w:rPr>
+        <w:t xml:space="preserve">Explain anything related to your statistical analyses.</w:t>
+      </w:r>
+    </w:p>
+    <w:p>
+      <w:r>
+        <w:br w:type="page"/>
+      </w:r>
+    </w:p>
+    <w:bookmarkEnd w:id="37"/>
+    <w:bookmarkEnd w:id="38"/>
+    <w:bookmarkStart w:id="42" w:name="results"/>
+    <w:p>
+      <w:pPr>
+        <w:pStyle w:val="Heading1"/>
+      </w:pPr>
+      <w:r>
+        <w:t xml:space="preserve">2. Results</w:t>
+      </w:r>
+    </w:p>
+    <w:bookmarkStart w:id="39" w:name="exploratorydescriptive-analysis"/>
+    <w:p>
+      <w:pPr>
+        <w:pStyle w:val="Heading2"/>
+      </w:pPr>
+      <w:r>
+        <w:t xml:space="preserve">2.1 Exploratory/Descriptive analysis</w:t>
+      </w:r>
+    </w:p>
+    <w:p>
+      <w:pPr>
+        <w:pStyle w:val="FirstParagraph"/>
+      </w:pPr>
+      <w:r>
+        <w:rPr>
+          <w:iCs/>
+          <w:i/>
+        </w:rPr>
+        <w:t xml:space="preserve">Use a combination of text/tables/figures to explore and describe your</w:t>
+      </w:r>
+      <w:r>
+        <w:rPr>
+          <w:iCs/>
+          <w:i/>
+        </w:rPr>
+        <w:t xml:space="preserve"> </w:t>
+      </w:r>
+      <w:r>
+        <w:rPr>
+          <w:iCs/>
+          <w:i/>
+        </w:rPr>
+        <w:t xml:space="preserve">data. Show the most important descriptive results here. Additional ones</w:t>
+      </w:r>
+      <w:r>
+        <w:rPr>
+          <w:iCs/>
+          <w:i/>
+        </w:rPr>
+        <w:t xml:space="preserve"> </w:t>
+      </w:r>
+      <w:r>
+        <w:rPr>
+          <w:iCs/>
+          <w:i/>
+        </w:rPr>
+        <w:t xml:space="preserve">should go in the supplement. Even more can be in the R and Quarto files</w:t>
+      </w:r>
+      <w:r>
+        <w:rPr>
+          <w:iCs/>
+          <w:i/>
+        </w:rPr>
+        <w:t xml:space="preserve"> </w:t>
+      </w:r>
+      <w:r>
+        <w:rPr>
+          <w:iCs/>
+          <w:i/>
+        </w:rPr>
+        <w:t xml:space="preserve">that are part of your project.</w:t>
       </w:r>
     </w:p>
     <w:p>
@@ -4709,7 +5103,13 @@
         <w:t xml:space="preserve"> </w:t>
       </w:r>
       <w:r>
-        <w:t xml:space="preserve">notation. (Two dots means a folder up). You never want to specify an</w:t>
+        <w:t xml:space="preserve">notation. (Two dots means a folder up). You never want to</w:t>
+      </w:r>
+      <w:r>
+        <w:t xml:space="preserve"> </w:t>
+      </w:r>
+      <w:r>
+        <w:t xml:space="preserve">specify an</w:t>
       </w:r>
       <w:r>
         <w:t xml:space="preserve"> </w:t>
@@ -4740,7 +5140,13 @@
         <w:t xml:space="preserve"> </w:t>
       </w:r>
       <w:r>
-        <w:t xml:space="preserve">because if you share this with someone, it won’t work for them since they don’t have that path. You can also use the</w:t>
+        <w:t xml:space="preserve">because if you share this with someone, it won’t work for them since</w:t>
+      </w:r>
+      <w:r>
+        <w:t xml:space="preserve"> </w:t>
+      </w:r>
+      <w:r>
+        <w:t xml:space="preserve">they don’t have that path. You can also use the</w:t>
       </w:r>
       <w:r>
         <w:t xml:space="preserve"> </w:t>
@@ -4755,11 +5161,17 @@
         <w:t xml:space="preserve"> </w:t>
       </w:r>
       <w:r>
-        <w:t xml:space="preserve">R package to create paths. See examples of that below.</w:t>
-      </w:r>
-    </w:p>
-    <w:bookmarkEnd w:id="38"/>
-    <w:bookmarkStart w:id="39" w:name="basic-statistical-analysis"/>
+        <w:t xml:space="preserve">R package to</w:t>
+      </w:r>
+      <w:r>
+        <w:t xml:space="preserve"> </w:t>
+      </w:r>
+      <w:r>
+        <w:t xml:space="preserve">create paths. See examples of that below.</w:t>
+      </w:r>
+    </w:p>
+    <w:bookmarkEnd w:id="39"/>
+    <w:bookmarkStart w:id="40" w:name="basic-statistical-analysis"/>
     <w:p>
       <w:pPr>
         <w:pStyle w:val="Heading2"/>
@@ -4777,7 +5189,7 @@
           <w:iCs/>
           <w:i/>
         </w:rPr>
-        <w:t xml:space="preserve">To get some further insight into your data, if reasonable you could compute simple statistics (e.g. simple models with 1 predictor) to look for associations between your outcome(s) and each individual predictor variable. Though note that unless you pre-specified the outcome and main exposure, any</w:t>
+        <w:t xml:space="preserve">To get some further insight into your data, if reasonable you could</w:t>
       </w:r>
       <w:r>
         <w:rPr>
@@ -4791,21 +5203,21 @@
           <w:iCs/>
           <w:i/>
         </w:rPr>
-        <w:t xml:space="preserve">“</w:t>
+        <w:t xml:space="preserve">compute simple statistics (e.g. simple models with 1 predictor) to look</w:t>
       </w:r>
       <w:r>
         <w:rPr>
           <w:iCs/>
           <w:i/>
         </w:rPr>
-        <w:t xml:space="preserve">p&lt;0.05 means statistical significance</w:t>
+        <w:t xml:space="preserve"> </w:t>
       </w:r>
       <w:r>
         <w:rPr>
           <w:iCs/>
           <w:i/>
         </w:rPr>
-        <w:t xml:space="preserve">”</w:t>
+        <w:t xml:space="preserve">for associations between your outcome(s) and each individual predictor</w:t>
       </w:r>
       <w:r>
         <w:rPr>
@@ -4819,130 +5231,169 @@
           <w:iCs/>
           <w:i/>
         </w:rPr>
-        <w:t xml:space="preserve">interpretation is not valid.</w:t>
-      </w:r>
-    </w:p>
-    <w:bookmarkEnd w:id="39"/>
-    <w:bookmarkStart w:id="40" w:name="full-analysis"/>
-    <w:p>
-      <w:pPr>
-        <w:pStyle w:val="Heading2"/>
-      </w:pPr>
-      <w:r>
-        <w:t xml:space="preserve">2.3 Full analysis</w:t>
-      </w:r>
-    </w:p>
-    <w:p>
-      <w:pPr>
-        <w:pStyle w:val="FirstParagraph"/>
-      </w:pPr>
+        <w:t xml:space="preserve">variable. Though note that unless you pre-specified the outcome and main</w:t>
+      </w:r>
       <w:r>
         <w:rPr>
           <w:iCs/>
           <w:i/>
         </w:rPr>
-        <w:t xml:space="preserve">Use one or several suitable statistical/machine learning methods to analyze your data and to produce meaningful figures, tables, etc. This might again be code that is best placed in one or several separate R scripts that need to be well documented. You want the code to produce figures and data ready for display as tables, and save those. Then you load them here.</w:t>
-      </w:r>
-    </w:p>
-    <w:p>
-      <w:pPr>
-        <w:pStyle w:val="BodyText"/>
-      </w:pPr>
-      <w:r>
-        <w:t xml:space="preserve">getwd()</w:t>
-      </w:r>
-    </w:p>
-    <w:p>
-      <w:r>
-        <w:br w:type="page"/>
-      </w:r>
-    </w:p>
-    <w:bookmarkEnd w:id="40"/>
-    <w:bookmarkEnd w:id="41"/>
-    <w:bookmarkStart w:id="46" w:name="discussion"/>
-    <w:p>
-      <w:pPr>
-        <w:pStyle w:val="Heading1"/>
-      </w:pPr>
-      <w:r>
-        <w:t xml:space="preserve">3. Discussion</w:t>
-      </w:r>
-    </w:p>
-    <w:bookmarkStart w:id="42" w:name="summary-and-interpretation"/>
-    <w:p>
-      <w:pPr>
-        <w:pStyle w:val="Heading2"/>
-      </w:pPr>
-      <w:r>
-        <w:t xml:space="preserve">3.1 Summary and Interpretation</w:t>
-      </w:r>
-    </w:p>
-    <w:p>
-      <w:pPr>
-        <w:pStyle w:val="FirstParagraph"/>
-      </w:pPr>
+        <w:t xml:space="preserve"> </w:t>
+      </w:r>
       <w:r>
         <w:rPr>
           <w:iCs/>
           <w:i/>
         </w:rPr>
-        <w:t xml:space="preserve">Summarize what you did, what you found and what it means.</w:t>
-      </w:r>
-    </w:p>
-    <w:bookmarkEnd w:id="42"/>
-    <w:bookmarkStart w:id="43" w:name="strengths-and-limitations"/>
-    <w:p>
-      <w:pPr>
-        <w:pStyle w:val="Heading2"/>
-      </w:pPr>
-      <w:r>
-        <w:t xml:space="preserve">3.2 Strengths and Limitations</w:t>
-      </w:r>
-    </w:p>
-    <w:p>
-      <w:pPr>
-        <w:pStyle w:val="FirstParagraph"/>
-      </w:pPr>
+        <w:t xml:space="preserve">exposure, any</w:t>
+      </w:r>
       <w:r>
         <w:rPr>
           <w:iCs/>
           <w:i/>
         </w:rPr>
-        <w:t xml:space="preserve">Discuss what you perceive as strengths and limitations of your analysis.</w:t>
-      </w:r>
-    </w:p>
-    <w:bookmarkEnd w:id="43"/>
-    <w:bookmarkStart w:id="45" w:name="conclusions"/>
-    <w:p>
-      <w:pPr>
-        <w:pStyle w:val="Heading2"/>
-      </w:pPr>
-      <w:r>
-        <w:t xml:space="preserve">3.3 Conclusions</w:t>
-      </w:r>
-    </w:p>
-    <w:p>
-      <w:pPr>
-        <w:pStyle w:val="FirstParagraph"/>
-      </w:pPr>
+        <w:t xml:space="preserve"> </w:t>
+      </w:r>
       <w:r>
         <w:rPr>
           <w:iCs/>
           <w:i/>
         </w:rPr>
-        <w:t xml:space="preserve">What are the main take-home messages?</w:t>
-      </w:r>
-    </w:p>
-    <w:p>
-      <w:pPr>
-        <w:pStyle w:val="BodyText"/>
-      </w:pPr>
+        <w:t xml:space="preserve">“</w:t>
+      </w:r>
       <w:r>
         <w:rPr>
           <w:iCs/>
           <w:i/>
         </w:rPr>
-        <w:t xml:space="preserve">Include citations in your Rmd file using bibtex, the list of references will automatically be placed at the end</w:t>
+        <w:t xml:space="preserve">p&lt;0.05 means statistical significance</w:t>
+      </w:r>
+      <w:r>
+        <w:rPr>
+          <w:iCs/>
+          <w:i/>
+        </w:rPr>
+        <w:t xml:space="preserve">”</w:t>
+      </w:r>
+      <w:r>
+        <w:rPr>
+          <w:iCs/>
+          <w:i/>
+        </w:rPr>
+        <w:t xml:space="preserve"> </w:t>
+      </w:r>
+      <w:r>
+        <w:rPr>
+          <w:iCs/>
+          <w:i/>
+        </w:rPr>
+        <w:t xml:space="preserve">interpretation is</w:t>
+      </w:r>
+      <w:r>
+        <w:rPr>
+          <w:iCs/>
+          <w:i/>
+        </w:rPr>
+        <w:t xml:space="preserve"> </w:t>
+      </w:r>
+      <w:r>
+        <w:rPr>
+          <w:iCs/>
+          <w:i/>
+        </w:rPr>
+        <w:t xml:space="preserve">not valid.</w:t>
+      </w:r>
+    </w:p>
+    <w:bookmarkEnd w:id="40"/>
+    <w:bookmarkStart w:id="41" w:name="full-analysis"/>
+    <w:p>
+      <w:pPr>
+        <w:pStyle w:val="Heading2"/>
+      </w:pPr>
+      <w:r>
+        <w:t xml:space="preserve">2.3 Full analysis</w:t>
+      </w:r>
+    </w:p>
+    <w:p>
+      <w:pPr>
+        <w:pStyle w:val="FirstParagraph"/>
+      </w:pPr>
+      <w:r>
+        <w:rPr>
+          <w:iCs/>
+          <w:i/>
+        </w:rPr>
+        <w:t xml:space="preserve">Use one or several suitable statistical/machine learning methods to</w:t>
+      </w:r>
+      <w:r>
+        <w:rPr>
+          <w:iCs/>
+          <w:i/>
+        </w:rPr>
+        <w:t xml:space="preserve"> </w:t>
+      </w:r>
+      <w:r>
+        <w:rPr>
+          <w:iCs/>
+          <w:i/>
+        </w:rPr>
+        <w:t xml:space="preserve">analyze your data and to produce meaningful figures, tables, etc. This</w:t>
+      </w:r>
+      <w:r>
+        <w:rPr>
+          <w:iCs/>
+          <w:i/>
+        </w:rPr>
+        <w:t xml:space="preserve"> </w:t>
+      </w:r>
+      <w:r>
+        <w:rPr>
+          <w:iCs/>
+          <w:i/>
+        </w:rPr>
+        <w:t xml:space="preserve">might again be code that is best placed in one or several separate R</w:t>
+      </w:r>
+      <w:r>
+        <w:rPr>
+          <w:iCs/>
+          <w:i/>
+        </w:rPr>
+        <w:t xml:space="preserve"> </w:t>
+      </w:r>
+      <w:r>
+        <w:rPr>
+          <w:iCs/>
+          <w:i/>
+        </w:rPr>
+        <w:t xml:space="preserve">scripts that need to be well documented. You want the code to produce</w:t>
+      </w:r>
+      <w:r>
+        <w:rPr>
+          <w:iCs/>
+          <w:i/>
+        </w:rPr>
+        <w:t xml:space="preserve"> </w:t>
+      </w:r>
+      <w:r>
+        <w:rPr>
+          <w:iCs/>
+          <w:i/>
+        </w:rPr>
+        <w:t xml:space="preserve">figures and data ready for display as tables, and save those. Then you</w:t>
+      </w:r>
+      <w:r>
+        <w:rPr>
+          <w:iCs/>
+          <w:i/>
+        </w:rPr>
+        <w:t xml:space="preserve"> </w:t>
+      </w:r>
+      <w:r>
+        <w:rPr>
+          <w:iCs/>
+          <w:i/>
+        </w:rPr>
+        <w:t xml:space="preserve">load them here.</w:t>
       </w:r>
     </w:p>
     <w:p>
@@ -4950,6 +5401,135 @@
         <w:pStyle w:val="BodyText"/>
       </w:pPr>
       <w:r>
+        <w:t xml:space="preserve">getwd()</w:t>
+      </w:r>
+    </w:p>
+    <w:p>
+      <w:r>
+        <w:br w:type="page"/>
+      </w:r>
+    </w:p>
+    <w:bookmarkEnd w:id="41"/>
+    <w:bookmarkEnd w:id="42"/>
+    <w:bookmarkStart w:id="47" w:name="discussion"/>
+    <w:p>
+      <w:pPr>
+        <w:pStyle w:val="Heading1"/>
+      </w:pPr>
+      <w:r>
+        <w:t xml:space="preserve">3. Discussion</w:t>
+      </w:r>
+    </w:p>
+    <w:bookmarkStart w:id="43" w:name="summary-and-interpretation"/>
+    <w:p>
+      <w:pPr>
+        <w:pStyle w:val="Heading2"/>
+      </w:pPr>
+      <w:r>
+        <w:t xml:space="preserve">3.1 Summary and Interpretation</w:t>
+      </w:r>
+    </w:p>
+    <w:p>
+      <w:pPr>
+        <w:pStyle w:val="FirstParagraph"/>
+      </w:pPr>
+      <w:r>
+        <w:rPr>
+          <w:iCs/>
+          <w:i/>
+        </w:rPr>
+        <w:t xml:space="preserve">Summarize what you did, what you found and what it means.</w:t>
+      </w:r>
+    </w:p>
+    <w:bookmarkEnd w:id="43"/>
+    <w:bookmarkStart w:id="44" w:name="strengths-and-limitations"/>
+    <w:p>
+      <w:pPr>
+        <w:pStyle w:val="Heading2"/>
+      </w:pPr>
+      <w:r>
+        <w:t xml:space="preserve">3.2 Strengths and Limitations</w:t>
+      </w:r>
+    </w:p>
+    <w:p>
+      <w:pPr>
+        <w:pStyle w:val="FirstParagraph"/>
+      </w:pPr>
+      <w:r>
+        <w:rPr>
+          <w:iCs/>
+          <w:i/>
+        </w:rPr>
+        <w:t xml:space="preserve">Discuss what you perceive as strengths and limitations of your</w:t>
+      </w:r>
+      <w:r>
+        <w:rPr>
+          <w:iCs/>
+          <w:i/>
+        </w:rPr>
+        <w:t xml:space="preserve"> </w:t>
+      </w:r>
+      <w:r>
+        <w:rPr>
+          <w:iCs/>
+          <w:i/>
+        </w:rPr>
+        <w:t xml:space="preserve">analysis.</w:t>
+      </w:r>
+    </w:p>
+    <w:bookmarkEnd w:id="44"/>
+    <w:bookmarkStart w:id="46" w:name="conclusions"/>
+    <w:p>
+      <w:pPr>
+        <w:pStyle w:val="Heading2"/>
+      </w:pPr>
+      <w:r>
+        <w:t xml:space="preserve">3.3 Conclusions</w:t>
+      </w:r>
+    </w:p>
+    <w:p>
+      <w:pPr>
+        <w:pStyle w:val="FirstParagraph"/>
+      </w:pPr>
+      <w:r>
+        <w:rPr>
+          <w:iCs/>
+          <w:i/>
+        </w:rPr>
+        <w:t xml:space="preserve">What are the main take-home messages?</w:t>
+      </w:r>
+    </w:p>
+    <w:p>
+      <w:pPr>
+        <w:pStyle w:val="BodyText"/>
+      </w:pPr>
+      <w:r>
+        <w:rPr>
+          <w:iCs/>
+          <w:i/>
+        </w:rPr>
+        <w:t xml:space="preserve">Include citations in your Rmd file using bibtex, the list of references</w:t>
+      </w:r>
+      <w:r>
+        <w:rPr>
+          <w:iCs/>
+          <w:i/>
+        </w:rPr>
+        <w:t xml:space="preserve"> </w:t>
+      </w:r>
+      <w:r>
+        <w:rPr>
+          <w:iCs/>
+          <w:i/>
+        </w:rPr>
+        <w:t xml:space="preserve">will automatically be placed at the end</w:t>
+      </w:r>
+    </w:p>
+    <w:p>
+      <w:pPr>
+        <w:pStyle w:val="BodyText"/>
+      </w:pPr>
+      <w:r>
         <w:t xml:space="preserve">This paper</w:t>
       </w:r>
       <w:r>
@@ -4982,7 +5562,19 @@
         <w:t xml:space="preserve"> </w:t>
       </w:r>
       <w:r>
-        <w:t xml:space="preserve">are good examples of papers published using a fully reproducible setup similar to the one shown in this template.</w:t>
+        <w:t xml:space="preserve">are good examples of papers</w:t>
+      </w:r>
+      <w:r>
+        <w:t xml:space="preserve"> </w:t>
+      </w:r>
+      <w:r>
+        <w:t xml:space="preserve">published using a fully reproducible setup similar to the one shown in</w:t>
+      </w:r>
+      <w:r>
+        <w:t xml:space="preserve"> </w:t>
+      </w:r>
+      <w:r>
+        <w:t xml:space="preserve">this template.</w:t>
       </w:r>
     </w:p>
     <w:p>
@@ -4990,21 +5582,57 @@
         <w:pStyle w:val="BodyText"/>
       </w:pPr>
       <w:r>
-        <w:t xml:space="preserve">Note that this cited reference will show up at the end of the document, the reference formatting is determined by the CSL file specified in the YAML header. Many more style files for almost any journal</w:t>
-      </w:r>
-      <w:r>
-        <w:t xml:space="preserve"> </w:t>
-      </w:r>
-      <w:hyperlink r:id="rId44">
+        <w:t xml:space="preserve">Note that this cited reference will show up at the end of the document,</w:t>
+      </w:r>
+      <w:r>
+        <w:t xml:space="preserve"> </w:t>
+      </w:r>
+      <w:r>
+        <w:t xml:space="preserve">the reference formatting is determined by the CSL file specified in the</w:t>
+      </w:r>
+      <w:r>
+        <w:t xml:space="preserve"> </w:t>
+      </w:r>
+      <w:r>
+        <w:t xml:space="preserve">YAML header. Many more style files for almost any journal</w:t>
+      </w:r>
+      <w:r>
+        <w:t xml:space="preserve"> </w:t>
+      </w:r>
+      <w:hyperlink r:id="rId45">
         <w:r>
           <w:rPr>
             <w:rStyle w:val="Hyperlink"/>
           </w:rPr>
-          <w:t xml:space="preserve">are available</w:t>
+          <w:t xml:space="preserve">are</w:t>
+        </w:r>
+        <w:r>
+          <w:rPr>
+            <w:rStyle w:val="Hyperlink"/>
+          </w:rPr>
+          <w:t xml:space="preserve"> </w:t>
+        </w:r>
+        <w:r>
+          <w:rPr>
+            <w:rStyle w:val="Hyperlink"/>
+          </w:rPr>
+          <w:t xml:space="preserve">available</w:t>
         </w:r>
       </w:hyperlink>
       <w:r>
-        <w:t xml:space="preserve">. You also specify the location of your bibtex reference file in the YAML. You can call your reference file anything you like, I just used the generic word</w:t>
+        <w:t xml:space="preserve">. You also specify the location</w:t>
+      </w:r>
+      <w:r>
+        <w:t xml:space="preserve"> </w:t>
+      </w:r>
+      <w:r>
+        <w:t xml:space="preserve">of your bibtex reference file in the YAML. You can call your reference</w:t>
+      </w:r>
+      <w:r>
+        <w:t xml:space="preserve"> </w:t>
+      </w:r>
+      <w:r>
+        <w:t xml:space="preserve">file anything you like, I just used the generic word</w:t>
       </w:r>
       <w:r>
         <w:t xml:space="preserve"> </w:t>
@@ -5023,20 +5651,20 @@
       </w:r>
     </w:p>
     <w:p>
-      <w:r>
-        <w:br w:type="page"/>
-      </w:r>
-    </w:p>
-    <w:p>
       <w:pPr>
         <w:pStyle w:val="BodyText"/>
       </w:pPr>
-      <w:r>
-        <w:t xml:space="preserve">library(pandoc)</w:t>
-      </w:r>
-    </w:p>
-    <w:bookmarkEnd w:id="45"/>
+      <w:p>
+        <w:r>
+          <w:br w:type="page"/>
+        </w:r>
+      </w:p>
+      <w:r>
+        <w:t xml:space="preserve"> library(pandoc)</w:t>
+      </w:r>
+    </w:p>
     <w:bookmarkEnd w:id="46"/>
+    <w:bookmarkEnd w:id="47"/>
     <w:sectPr/>
   </w:body>
 </w:document>

</xml_diff>